<commit_message>
Result file format docs update
</commit_message>
<xml_diff>
--- a/Docs/Формат файла результатов.docx
+++ b/Docs/Формат файла результатов.docx
@@ -1,21 +1,12 @@
 
 <file path=word/document.xml><?xml version="1.0" encoding="utf-8"?>
-<w:document xmlns:wpc="http://schemas.microsoft.com/office/word/2010/wordprocessingCanvas" xmlns:mc="http://schemas.openxmlformats.org/markup-compatibility/2006" xmlns:o="urn:schemas-microsoft-com:office:office" xmlns:r="http://schemas.openxmlformats.org/officeDocument/2006/relationships" xmlns:m="http://schemas.openxmlformats.org/officeDocument/2006/math" xmlns:v="urn:schemas-microsoft-com:vml" xmlns:wp14="http://schemas.microsoft.com/office/word/2010/wordprocessingDrawing" xmlns:wp="http://schemas.openxmlformats.org/drawingml/2006/wordprocessingDrawing" xmlns:w10="urn:schemas-microsoft-com:office:word" xmlns:w="http://schemas.openxmlformats.org/wordprocessingml/2006/main" xmlns:w14="http://schemas.microsoft.com/office/word/2010/wordml" xmlns:w15="http://schemas.microsoft.com/office/word/2012/wordml" xmlns:wpg="http://schemas.microsoft.com/office/word/2010/wordprocessingGroup" xmlns:wpi="http://schemas.microsoft.com/office/word/2010/wordprocessingInk" xmlns:wne="http://schemas.microsoft.com/office/word/2006/wordml" xmlns:wps="http://schemas.microsoft.com/office/word/2010/wordprocessingShape" mc:Ignorable="w14 w15 wp14">
+<w:document xmlns:wpc="http://schemas.microsoft.com/office/word/2010/wordprocessingCanvas" xmlns:cx="http://schemas.microsoft.com/office/drawing/2014/chartex" xmlns:cx1="http://schemas.microsoft.com/office/drawing/2015/9/8/chartex" xmlns:cx2="http://schemas.microsoft.com/office/drawing/2015/10/21/chartex" xmlns:cx3="http://schemas.microsoft.com/office/drawing/2016/5/9/chartex" xmlns:cx4="http://schemas.microsoft.com/office/drawing/2016/5/10/chartex" xmlns:cx5="http://schemas.microsoft.com/office/drawing/2016/5/11/chartex" xmlns:cx6="http://schemas.microsoft.com/office/drawing/2016/5/12/chartex" xmlns:cx7="http://schemas.microsoft.com/office/drawing/2016/5/13/chartex" xmlns:cx8="http://schemas.microsoft.com/office/drawing/2016/5/14/chartex" xmlns:mc="http://schemas.openxmlformats.org/markup-compatibility/2006" xmlns:aink="http://schemas.microsoft.com/office/drawing/2016/ink" xmlns:am3d="http://schemas.microsoft.com/office/drawing/2017/model3d" xmlns:o="urn:schemas-microsoft-com:office:office" xmlns:r="http://schemas.openxmlformats.org/officeDocument/2006/relationships" xmlns:m="http://schemas.openxmlformats.org/officeDocument/2006/math" xmlns:v="urn:schemas-microsoft-com:vml" xmlns:wp14="http://schemas.microsoft.com/office/word/2010/wordprocessingDrawing" xmlns:wp="http://schemas.openxmlformats.org/drawingml/2006/wordprocessingDrawing" xmlns:w10="urn:schemas-microsoft-com:office:word" xmlns:w="http://schemas.openxmlformats.org/wordprocessingml/2006/main" xmlns:w14="http://schemas.microsoft.com/office/word/2010/wordml" xmlns:w15="http://schemas.microsoft.com/office/word/2012/wordml" xmlns:w16cid="http://schemas.microsoft.com/office/word/2016/wordml/cid" xmlns:w16se="http://schemas.microsoft.com/office/word/2015/wordml/symex" xmlns:wpg="http://schemas.microsoft.com/office/word/2010/wordprocessingGroup" xmlns:wpi="http://schemas.microsoft.com/office/word/2010/wordprocessingInk" xmlns:wne="http://schemas.microsoft.com/office/word/2006/wordml" xmlns:wps="http://schemas.microsoft.com/office/word/2010/wordprocessingShape" mc:Ignorable="w14 w15 w16se w16cid wp14">
   <w:body>
     <w:p>
       <w:pPr>
-        <w:rPr>
-          <w:kern w:val="2"/>
-          <w:sz w:val="18"/>
-          <w:szCs w:val="18"/>
-        </w:rPr>
+        <w:pStyle w:val="2"/>
       </w:pPr>
       <w:r>
-        <w:rPr>
-          <w:kern w:val="2"/>
-          <w:sz w:val="18"/>
-          <w:szCs w:val="18"/>
-        </w:rPr>
         <w:t>Заголовок</w:t>
       </w:r>
     </w:p>
@@ -1245,8 +1236,6 @@
               </w:rPr>
               <w:t>)</w:t>
             </w:r>
-            <w:bookmarkStart w:id="0" w:name="_GoBack"/>
-            <w:bookmarkEnd w:id="0"/>
           </w:p>
         </w:tc>
         <w:tc>
@@ -2052,19 +2041,16 @@
     </w:p>
     <w:p>
       <w:pPr>
-        <w:rPr>
-          <w:kern w:val="2"/>
-          <w:sz w:val="18"/>
-          <w:szCs w:val="18"/>
+        <w:pStyle w:val="2"/>
+        <w:rPr>
+          <w:lang w:val="en-US"/>
         </w:rPr>
       </w:pPr>
       <w:r>
-        <w:rPr>
-          <w:kern w:val="2"/>
-          <w:sz w:val="18"/>
-          <w:szCs w:val="18"/>
-        </w:rPr>
         <w:t>Раздел каналов</w:t>
+      </w:r>
+      <w:r>
+        <w:t xml:space="preserve"> (тип 0)</w:t>
       </w:r>
     </w:p>
     <w:tbl>
@@ -2544,8 +2530,8 @@
         <w:tblLook w:val="04A0" w:firstRow="1" w:lastRow="0" w:firstColumn="1" w:lastColumn="0" w:noHBand="0" w:noVBand="1"/>
       </w:tblPr>
       <w:tblGrid>
-        <w:gridCol w:w="1555"/>
-        <w:gridCol w:w="6804"/>
+        <w:gridCol w:w="4106"/>
+        <w:gridCol w:w="4253"/>
         <w:gridCol w:w="986"/>
       </w:tblGrid>
       <w:tr>
@@ -2701,24 +2687,23 @@
                 <w:sz w:val="18"/>
                 <w:szCs w:val="18"/>
               </w:rPr>
-              <w:t xml:space="preserve">Размер данных в байтах (если </w:t>
-            </w:r>
-            <w:r>
-              <w:rPr>
-                <w:kern w:val="2"/>
-                <w:sz w:val="18"/>
-                <w:szCs w:val="18"/>
-                <w:lang w:val="en-US"/>
-              </w:rPr>
-              <w:t>BlockType</w:t>
-            </w:r>
-            <w:r>
-              <w:rPr>
-                <w:kern w:val="2"/>
-                <w:sz w:val="18"/>
-                <w:szCs w:val="18"/>
-              </w:rPr>
-              <w:t xml:space="preserve"> = 1)</w:t>
+              <w:t xml:space="preserve">Размер </w:t>
+            </w:r>
+            <w:r>
+              <w:rPr>
+                <w:kern w:val="2"/>
+                <w:sz w:val="18"/>
+                <w:szCs w:val="18"/>
+              </w:rPr>
+              <w:t>блока</w:t>
+            </w:r>
+            <w:r>
+              <w:rPr>
+                <w:kern w:val="2"/>
+                <w:sz w:val="18"/>
+                <w:szCs w:val="18"/>
+              </w:rPr>
+              <w:t xml:space="preserve"> в байтах </w:t>
             </w:r>
           </w:p>
         </w:tc>
@@ -2758,48 +2743,33 @@
       <w:tr>
         <w:tc>
           <w:tcPr>
-            <w:tcW w:w="1555" w:type="dxa"/>
-          </w:tcPr>
-          <w:p>
-            <w:pPr>
-              <w:rPr>
-                <w:kern w:val="2"/>
-                <w:sz w:val="18"/>
-                <w:szCs w:val="18"/>
-                <w:lang w:val="en-US"/>
-              </w:rPr>
-            </w:pPr>
-            <w:r>
-              <w:rPr>
-                <w:kern w:val="2"/>
-                <w:sz w:val="18"/>
-                <w:szCs w:val="18"/>
-                <w:lang w:val="en-US"/>
-              </w:rPr>
-              <w:t>PointsCount</w:t>
-            </w:r>
-          </w:p>
-        </w:tc>
-        <w:tc>
-          <w:tcPr>
-            <w:tcW w:w="6804" w:type="dxa"/>
-          </w:tcPr>
-          <w:p>
-            <w:pPr>
-              <w:rPr>
-                <w:kern w:val="2"/>
-                <w:sz w:val="18"/>
-                <w:szCs w:val="18"/>
-                <w:lang w:val="en-US"/>
-              </w:rPr>
-            </w:pPr>
-            <w:r>
-              <w:rPr>
-                <w:kern w:val="2"/>
-                <w:sz w:val="18"/>
-                <w:szCs w:val="18"/>
-              </w:rPr>
-              <w:t>Если</w:t>
+            <w:tcW w:w="4106" w:type="dxa"/>
+          </w:tcPr>
+          <w:p>
+            <w:pPr>
+              <w:rPr>
+                <w:kern w:val="2"/>
+                <w:sz w:val="18"/>
+                <w:szCs w:val="18"/>
+                <w:lang w:val="en-US"/>
+              </w:rPr>
+            </w:pPr>
+            <w:r>
+              <w:rPr>
+                <w:kern w:val="2"/>
+                <w:sz w:val="18"/>
+                <w:szCs w:val="18"/>
+                <w:lang w:val="en-US"/>
+              </w:rPr>
+              <w:t xml:space="preserve">Raw </w:t>
+            </w:r>
+            <w:r>
+              <w:rPr>
+                <w:kern w:val="2"/>
+                <w:sz w:val="18"/>
+                <w:szCs w:val="18"/>
+              </w:rPr>
+              <w:t>если</w:t>
             </w:r>
             <w:r>
               <w:rPr>
@@ -2817,41 +2787,48 @@
                 <w:szCs w:val="18"/>
                 <w:lang w:val="en-US"/>
               </w:rPr>
-              <w:t>BlockType</w:t>
-            </w:r>
-            <w:r>
-              <w:rPr>
-                <w:kern w:val="2"/>
-                <w:sz w:val="18"/>
-                <w:szCs w:val="18"/>
-              </w:rPr>
-              <w:t xml:space="preserve"> </w:t>
-            </w:r>
-            <w:r>
-              <w:rPr>
-                <w:kern w:val="2"/>
-                <w:sz w:val="18"/>
-                <w:szCs w:val="18"/>
-                <w:lang w:val="en-US"/>
-              </w:rPr>
-              <w:t>=</w:t>
-            </w:r>
-            <w:r>
-              <w:rPr>
-                <w:kern w:val="2"/>
-                <w:sz w:val="18"/>
-                <w:szCs w:val="18"/>
-              </w:rPr>
-              <w:t xml:space="preserve"> </w:t>
-            </w:r>
-            <w:r>
-              <w:rPr>
-                <w:kern w:val="2"/>
-                <w:sz w:val="18"/>
-                <w:szCs w:val="18"/>
-                <w:lang w:val="en-US"/>
-              </w:rPr>
-              <w:t>1</w:t>
+              <w:t>BlockType = 1</w:t>
+            </w:r>
+          </w:p>
+        </w:tc>
+        <w:tc>
+          <w:tcPr>
+            <w:tcW w:w="4253" w:type="dxa"/>
+          </w:tcPr>
+          <w:p>
+            <w:pPr>
+              <w:rPr>
+                <w:kern w:val="2"/>
+                <w:sz w:val="18"/>
+                <w:szCs w:val="18"/>
+                <w:lang w:val="en-US"/>
+              </w:rPr>
+            </w:pPr>
+            <w:r>
+              <w:rPr>
+                <w:kern w:val="2"/>
+                <w:sz w:val="18"/>
+                <w:szCs w:val="18"/>
+                <w:lang w:val="en-US"/>
+              </w:rPr>
+              <w:t xml:space="preserve">RLE </w:t>
+            </w:r>
+            <w:r>
+              <w:rPr>
+                <w:kern w:val="2"/>
+                <w:sz w:val="18"/>
+                <w:szCs w:val="18"/>
+              </w:rPr>
+              <w:t xml:space="preserve">если </w:t>
+            </w:r>
+            <w:r>
+              <w:rPr>
+                <w:kern w:val="2"/>
+                <w:sz w:val="18"/>
+                <w:szCs w:val="18"/>
+                <w:lang w:val="en-US"/>
+              </w:rPr>
+              <w:t>BlockType = 0</w:t>
             </w:r>
           </w:p>
         </w:tc>
@@ -2875,7 +2852,16 @@
                 <w:szCs w:val="18"/>
                 <w:lang w:val="en-US"/>
               </w:rPr>
-              <w:t>double*</w:t>
+              <w:t>b</w:t>
+            </w:r>
+            <w:r>
+              <w:rPr>
+                <w:kern w:val="2"/>
+                <w:sz w:val="18"/>
+                <w:szCs w:val="18"/>
+                <w:lang w:val="en-US"/>
+              </w:rPr>
+              <w:t>ytes</w:t>
             </w:r>
           </w:p>
         </w:tc>
@@ -3055,112 +3041,6 @@
         </w:rPr>
         <w:t>.</w:t>
       </w:r>
-      <w:r>
-        <w:rPr>
-          <w:kern w:val="2"/>
-          <w:sz w:val="18"/>
-          <w:szCs w:val="18"/>
-        </w:rPr>
-        <w:br/>
-      </w:r>
-      <w:r>
-        <w:rPr>
-          <w:kern w:val="2"/>
-          <w:sz w:val="18"/>
-          <w:szCs w:val="18"/>
-        </w:rPr>
-        <w:t xml:space="preserve">Блок данных с </w:t>
-      </w:r>
-      <w:r>
-        <w:rPr>
-          <w:kern w:val="2"/>
-          <w:sz w:val="18"/>
-          <w:szCs w:val="18"/>
-          <w:lang w:val="en-US"/>
-        </w:rPr>
-        <w:t>BlockType</w:t>
-      </w:r>
-      <w:r>
-        <w:rPr>
-          <w:kern w:val="2"/>
-          <w:sz w:val="18"/>
-          <w:szCs w:val="18"/>
-        </w:rPr>
-        <w:t xml:space="preserve"> </w:t>
-      </w:r>
-      <w:r>
-        <w:rPr>
-          <w:kern w:val="2"/>
-          <w:sz w:val="18"/>
-          <w:szCs w:val="18"/>
-        </w:rPr>
-        <w:t>=</w:t>
-      </w:r>
-      <w:r>
-        <w:rPr>
-          <w:kern w:val="2"/>
-          <w:sz w:val="18"/>
-          <w:szCs w:val="18"/>
-        </w:rPr>
-        <w:t xml:space="preserve"> 1 </w:t>
-      </w:r>
-      <w:r>
-        <w:rPr>
-          <w:kern w:val="2"/>
-          <w:sz w:val="18"/>
-          <w:szCs w:val="18"/>
-        </w:rPr>
-        <w:t>содержит сжатые данные.</w:t>
-      </w:r>
-      <w:r>
-        <w:rPr>
-          <w:kern w:val="2"/>
-          <w:sz w:val="18"/>
-          <w:szCs w:val="18"/>
-        </w:rPr>
-        <w:br/>
-      </w:r>
-      <w:r>
-        <w:rPr>
-          <w:kern w:val="2"/>
-          <w:sz w:val="18"/>
-          <w:szCs w:val="18"/>
-        </w:rPr>
-        <w:t xml:space="preserve">Блок данных с </w:t>
-      </w:r>
-      <w:r>
-        <w:rPr>
-          <w:kern w:val="2"/>
-          <w:sz w:val="18"/>
-          <w:szCs w:val="18"/>
-          <w:lang w:val="en-US"/>
-        </w:rPr>
-        <w:t>BlockType</w:t>
-      </w:r>
-      <w:r>
-        <w:rPr>
-          <w:kern w:val="2"/>
-          <w:sz w:val="18"/>
-          <w:szCs w:val="18"/>
-        </w:rPr>
-        <w:t xml:space="preserve"> = 0 </w:t>
-      </w:r>
-      <w:r>
-        <w:rPr>
-          <w:kern w:val="2"/>
-          <w:sz w:val="18"/>
-          <w:szCs w:val="18"/>
-        </w:rPr>
-        <w:t>не содержит данных. В качестве значений используется значение предиктора.</w:t>
-      </w:r>
-      <w:r>
-        <w:rPr>
-          <w:kern w:val="2"/>
-          <w:sz w:val="18"/>
-          <w:szCs w:val="18"/>
-        </w:rPr>
-        <w:t xml:space="preserve"> Предиктор при чтении должен обновляться значениями читаемого времени.</w:t>
-      </w:r>
     </w:p>
     <w:p>
       <w:pPr>
@@ -3170,7 +3050,1145 @@
           <w:szCs w:val="18"/>
         </w:rPr>
       </w:pPr>
+      <w:r>
+        <w:rPr>
+          <w:kern w:val="2"/>
+          <w:sz w:val="18"/>
+          <w:szCs w:val="18"/>
+        </w:rPr>
+        <w:t xml:space="preserve">Каналы </w:t>
+      </w:r>
+      <w:r>
+        <w:rPr>
+          <w:kern w:val="2"/>
+          <w:sz w:val="18"/>
+          <w:szCs w:val="18"/>
+          <w:lang w:val="en-US"/>
+        </w:rPr>
+        <w:t>ChannelsCount</w:t>
+      </w:r>
+      <w:r>
+        <w:rPr>
+          <w:kern w:val="2"/>
+          <w:sz w:val="18"/>
+          <w:szCs w:val="18"/>
+        </w:rPr>
+        <w:t>-2 (</w:t>
+      </w:r>
+      <w:r>
+        <w:rPr>
+          <w:kern w:val="2"/>
+          <w:sz w:val="18"/>
+          <w:szCs w:val="18"/>
+        </w:rPr>
+        <w:t xml:space="preserve">время) и </w:t>
+      </w:r>
+      <w:r>
+        <w:rPr>
+          <w:kern w:val="2"/>
+          <w:sz w:val="18"/>
+          <w:szCs w:val="18"/>
+          <w:lang w:val="en-US"/>
+        </w:rPr>
+        <w:t>ChannelsCount</w:t>
+      </w:r>
+      <w:r>
+        <w:rPr>
+          <w:kern w:val="2"/>
+          <w:sz w:val="18"/>
+          <w:szCs w:val="18"/>
+        </w:rPr>
+        <w:t>-1 (</w:t>
+      </w:r>
+      <w:r>
+        <w:rPr>
+          <w:kern w:val="2"/>
+          <w:sz w:val="18"/>
+          <w:szCs w:val="18"/>
+        </w:rPr>
+        <w:t xml:space="preserve">шаг) записываются без предиктивного кодирования. Все остальные каналы – с предиктивным кодированием. </w:t>
+      </w:r>
+      <w:r>
+        <w:rPr>
+          <w:kern w:val="2"/>
+          <w:sz w:val="18"/>
+          <w:szCs w:val="18"/>
+        </w:rPr>
+        <w:br/>
+      </w:r>
+      <w:r>
+        <w:rPr>
+          <w:kern w:val="2"/>
+          <w:sz w:val="18"/>
+          <w:szCs w:val="18"/>
+        </w:rPr>
+        <w:br/>
+      </w:r>
+      <w:r>
+        <w:rPr>
+          <w:kern w:val="2"/>
+          <w:sz w:val="18"/>
+          <w:szCs w:val="18"/>
+        </w:rPr>
+        <w:t xml:space="preserve">Блок данных с </w:t>
+      </w:r>
+      <w:r>
+        <w:rPr>
+          <w:kern w:val="2"/>
+          <w:sz w:val="18"/>
+          <w:szCs w:val="18"/>
+          <w:lang w:val="en-US"/>
+        </w:rPr>
+        <w:t>BlockType</w:t>
+      </w:r>
+      <w:r>
+        <w:rPr>
+          <w:kern w:val="2"/>
+          <w:sz w:val="18"/>
+          <w:szCs w:val="18"/>
+        </w:rPr>
+        <w:t xml:space="preserve"> </w:t>
+      </w:r>
+      <w:r>
+        <w:rPr>
+          <w:kern w:val="2"/>
+          <w:sz w:val="18"/>
+          <w:szCs w:val="18"/>
+        </w:rPr>
+        <w:t>=</w:t>
+      </w:r>
+      <w:r>
+        <w:rPr>
+          <w:kern w:val="2"/>
+          <w:sz w:val="18"/>
+          <w:szCs w:val="18"/>
+        </w:rPr>
+        <w:t xml:space="preserve"> 1 </w:t>
+      </w:r>
+      <w:r>
+        <w:rPr>
+          <w:kern w:val="2"/>
+          <w:sz w:val="18"/>
+          <w:szCs w:val="18"/>
+        </w:rPr>
+        <w:t>содержит данные</w:t>
+      </w:r>
+      <w:r>
+        <w:rPr>
+          <w:kern w:val="2"/>
+          <w:sz w:val="18"/>
+          <w:szCs w:val="18"/>
+        </w:rPr>
+        <w:t xml:space="preserve"> </w:t>
+      </w:r>
+      <w:r>
+        <w:rPr>
+          <w:kern w:val="2"/>
+          <w:sz w:val="18"/>
+          <w:szCs w:val="18"/>
+        </w:rPr>
+        <w:t>не сжаты</w:t>
+      </w:r>
+      <w:r>
+        <w:rPr>
+          <w:kern w:val="2"/>
+          <w:sz w:val="18"/>
+          <w:szCs w:val="18"/>
+        </w:rPr>
+        <w:t>е</w:t>
+      </w:r>
+      <w:r>
+        <w:rPr>
+          <w:kern w:val="2"/>
+          <w:sz w:val="18"/>
+          <w:szCs w:val="18"/>
+        </w:rPr>
+        <w:t xml:space="preserve"> </w:t>
+      </w:r>
+      <w:r>
+        <w:rPr>
+          <w:kern w:val="2"/>
+          <w:sz w:val="18"/>
+          <w:szCs w:val="18"/>
+          <w:lang w:val="en-US"/>
+        </w:rPr>
+        <w:t>RLE</w:t>
+      </w:r>
+      <w:r>
+        <w:rPr>
+          <w:kern w:val="2"/>
+          <w:sz w:val="18"/>
+          <w:szCs w:val="18"/>
+        </w:rPr>
+        <w:t xml:space="preserve">. </w:t>
+      </w:r>
+      <w:r>
+        <w:rPr>
+          <w:kern w:val="2"/>
+          <w:sz w:val="18"/>
+          <w:szCs w:val="18"/>
+        </w:rPr>
+        <w:t xml:space="preserve">Каналы с индексом меньше </w:t>
+      </w:r>
+      <w:r>
+        <w:rPr>
+          <w:kern w:val="2"/>
+          <w:sz w:val="18"/>
+          <w:szCs w:val="18"/>
+          <w:lang w:val="en-US"/>
+        </w:rPr>
+        <w:t>ChannelsCount</w:t>
+      </w:r>
+      <w:r>
+        <w:rPr>
+          <w:kern w:val="2"/>
+          <w:sz w:val="18"/>
+          <w:szCs w:val="18"/>
+        </w:rPr>
+        <w:t>-2</w:t>
+      </w:r>
+      <w:r>
+        <w:rPr>
+          <w:kern w:val="2"/>
+          <w:sz w:val="18"/>
+          <w:szCs w:val="18"/>
+        </w:rPr>
+        <w:t xml:space="preserve"> закодированы предиктивным кодером.</w:t>
+      </w:r>
+      <w:r>
+        <w:rPr>
+          <w:kern w:val="2"/>
+          <w:sz w:val="18"/>
+          <w:szCs w:val="18"/>
+        </w:rPr>
+        <w:t xml:space="preserve"> При записи выполняется сжатие </w:t>
+      </w:r>
+      <w:r>
+        <w:rPr>
+          <w:kern w:val="2"/>
+          <w:sz w:val="18"/>
+          <w:szCs w:val="18"/>
+          <w:lang w:val="en-US"/>
+        </w:rPr>
+        <w:t>RLE</w:t>
+      </w:r>
+      <w:r>
+        <w:rPr>
+          <w:kern w:val="2"/>
+          <w:sz w:val="18"/>
+          <w:szCs w:val="18"/>
+        </w:rPr>
+        <w:t xml:space="preserve"> </w:t>
+      </w:r>
+      <w:r>
+        <w:rPr>
+          <w:kern w:val="2"/>
+          <w:sz w:val="18"/>
+          <w:szCs w:val="18"/>
+        </w:rPr>
+        <w:t xml:space="preserve">с проверкой эффективности. Если </w:t>
+      </w:r>
+      <w:r>
+        <w:rPr>
+          <w:kern w:val="2"/>
+          <w:sz w:val="18"/>
+          <w:szCs w:val="18"/>
+          <w:lang w:val="en-US"/>
+        </w:rPr>
+        <w:t>RLE</w:t>
+      </w:r>
+      <w:r>
+        <w:rPr>
+          <w:kern w:val="2"/>
+          <w:sz w:val="18"/>
+          <w:szCs w:val="18"/>
+        </w:rPr>
+        <w:t xml:space="preserve"> </w:t>
+      </w:r>
+      <w:r>
+        <w:rPr>
+          <w:kern w:val="2"/>
+          <w:sz w:val="18"/>
+          <w:szCs w:val="18"/>
+        </w:rPr>
+        <w:t xml:space="preserve">дает сжатие – тип блока данных равен нулю и записывается </w:t>
+      </w:r>
+      <w:r>
+        <w:rPr>
+          <w:kern w:val="2"/>
+          <w:sz w:val="18"/>
+          <w:szCs w:val="18"/>
+          <w:lang w:val="en-US"/>
+        </w:rPr>
+        <w:t>RLE</w:t>
+      </w:r>
+      <w:r>
+        <w:rPr>
+          <w:kern w:val="2"/>
+          <w:sz w:val="18"/>
+          <w:szCs w:val="18"/>
+        </w:rPr>
+        <w:t xml:space="preserve">-поток. Если </w:t>
+      </w:r>
+      <w:r>
+        <w:rPr>
+          <w:kern w:val="2"/>
+          <w:sz w:val="18"/>
+          <w:szCs w:val="18"/>
+          <w:lang w:val="en-US"/>
+        </w:rPr>
+        <w:t>RLE</w:t>
+      </w:r>
+      <w:r>
+        <w:rPr>
+          <w:kern w:val="2"/>
+          <w:sz w:val="18"/>
+          <w:szCs w:val="18"/>
+        </w:rPr>
+        <w:t xml:space="preserve"> </w:t>
+      </w:r>
+      <w:r>
+        <w:rPr>
+          <w:kern w:val="2"/>
+          <w:sz w:val="18"/>
+          <w:szCs w:val="18"/>
+        </w:rPr>
+        <w:t>не уменьшает размер блока – тип блока равен 1 и записывается поток предиктивного кодера.</w:t>
+      </w:r>
+      <w:bookmarkStart w:id="0" w:name="_GoBack"/>
+      <w:bookmarkEnd w:id="0"/>
     </w:p>
+    <w:p>
+      <w:pPr>
+        <w:rPr>
+          <w:kern w:val="2"/>
+          <w:sz w:val="18"/>
+          <w:szCs w:val="18"/>
+        </w:rPr>
+      </w:pPr>
+      <w:r>
+        <w:rPr>
+          <w:kern w:val="2"/>
+          <w:sz w:val="18"/>
+          <w:szCs w:val="18"/>
+        </w:rPr>
+        <w:t xml:space="preserve">Блок данных с </w:t>
+      </w:r>
+      <w:r>
+        <w:rPr>
+          <w:kern w:val="2"/>
+          <w:sz w:val="18"/>
+          <w:szCs w:val="18"/>
+          <w:lang w:val="en-US"/>
+        </w:rPr>
+        <w:t>BlockType</w:t>
+      </w:r>
+      <w:r>
+        <w:rPr>
+          <w:kern w:val="2"/>
+          <w:sz w:val="18"/>
+          <w:szCs w:val="18"/>
+        </w:rPr>
+        <w:t xml:space="preserve"> = 0 </w:t>
+      </w:r>
+      <w:r>
+        <w:rPr>
+          <w:kern w:val="2"/>
+          <w:sz w:val="18"/>
+          <w:szCs w:val="18"/>
+        </w:rPr>
+        <w:t xml:space="preserve">содержит сжатые </w:t>
+      </w:r>
+      <w:r>
+        <w:rPr>
+          <w:kern w:val="2"/>
+          <w:sz w:val="18"/>
+          <w:szCs w:val="18"/>
+          <w:lang w:val="en-US"/>
+        </w:rPr>
+        <w:t>RLE</w:t>
+      </w:r>
+      <w:r>
+        <w:rPr>
+          <w:kern w:val="2"/>
+          <w:sz w:val="18"/>
+          <w:szCs w:val="18"/>
+        </w:rPr>
+        <w:t xml:space="preserve"> </w:t>
+      </w:r>
+      <w:r>
+        <w:rPr>
+          <w:kern w:val="2"/>
+          <w:sz w:val="18"/>
+          <w:szCs w:val="18"/>
+        </w:rPr>
+        <w:t>да</w:t>
+      </w:r>
+      <w:r>
+        <w:rPr>
+          <w:kern w:val="2"/>
+          <w:sz w:val="18"/>
+          <w:szCs w:val="18"/>
+        </w:rPr>
+        <w:t>н</w:t>
+      </w:r>
+      <w:r>
+        <w:rPr>
+          <w:kern w:val="2"/>
+          <w:sz w:val="18"/>
+          <w:szCs w:val="18"/>
+        </w:rPr>
+        <w:t>ные</w:t>
+      </w:r>
+      <w:r>
+        <w:rPr>
+          <w:kern w:val="2"/>
+          <w:sz w:val="18"/>
+          <w:szCs w:val="18"/>
+        </w:rPr>
+        <w:t>.</w:t>
+      </w:r>
+      <w:r>
+        <w:rPr>
+          <w:kern w:val="2"/>
+          <w:sz w:val="18"/>
+          <w:szCs w:val="18"/>
+        </w:rPr>
+        <w:t xml:space="preserve"> Каналы закодированы предиктивным кодером.</w:t>
+      </w:r>
+      <w:r>
+        <w:rPr>
+          <w:kern w:val="2"/>
+          <w:sz w:val="18"/>
+          <w:szCs w:val="18"/>
+        </w:rPr>
+        <w:t xml:space="preserve"> </w:t>
+      </w:r>
+    </w:p>
+    <w:p>
+      <w:pPr>
+        <w:pStyle w:val="2"/>
+      </w:pPr>
+      <w:r>
+        <w:t>Раздел</w:t>
+      </w:r>
+      <w:r>
+        <w:t xml:space="preserve"> </w:t>
+      </w:r>
+      <w:r>
+        <w:t>медленных переменных (тип 1)</w:t>
+      </w:r>
+    </w:p>
+    <w:tbl>
+      <w:tblPr>
+        <w:tblStyle w:val="a3"/>
+        <w:tblW w:w="0" w:type="auto"/>
+        <w:tblLook w:val="04A0" w:firstRow="1" w:lastRow="0" w:firstColumn="1" w:lastColumn="0" w:noHBand="0" w:noVBand="1"/>
+      </w:tblPr>
+      <w:tblGrid>
+        <w:gridCol w:w="1696"/>
+        <w:gridCol w:w="1134"/>
+        <w:gridCol w:w="2197"/>
+        <w:gridCol w:w="3332"/>
+        <w:gridCol w:w="986"/>
+      </w:tblGrid>
+      <w:tr>
+        <w:tc>
+          <w:tcPr>
+            <w:tcW w:w="8359" w:type="dxa"/>
+            <w:gridSpan w:val="4"/>
+          </w:tcPr>
+          <w:p>
+            <w:pPr>
+              <w:rPr>
+                <w:kern w:val="2"/>
+                <w:sz w:val="18"/>
+                <w:szCs w:val="18"/>
+                <w:lang w:val="en-US"/>
+              </w:rPr>
+            </w:pPr>
+            <w:r>
+              <w:rPr>
+                <w:kern w:val="2"/>
+                <w:sz w:val="18"/>
+                <w:szCs w:val="18"/>
+              </w:rPr>
+              <w:t>Количество медленных переменных (</w:t>
+            </w:r>
+            <w:r>
+              <w:rPr>
+                <w:kern w:val="2"/>
+                <w:sz w:val="18"/>
+                <w:szCs w:val="18"/>
+                <w:lang w:val="en-US"/>
+              </w:rPr>
+              <w:t>SlowVarsSize)</w:t>
+            </w:r>
+          </w:p>
+        </w:tc>
+        <w:tc>
+          <w:tcPr>
+            <w:tcW w:w="986" w:type="dxa"/>
+          </w:tcPr>
+          <w:p>
+            <w:pPr>
+              <w:rPr>
+                <w:kern w:val="2"/>
+                <w:sz w:val="18"/>
+                <w:szCs w:val="18"/>
+                <w:lang w:val="en-US"/>
+              </w:rPr>
+            </w:pPr>
+            <w:r>
+              <w:rPr>
+                <w:kern w:val="2"/>
+                <w:sz w:val="18"/>
+                <w:szCs w:val="18"/>
+                <w:lang w:val="en-US"/>
+              </w:rPr>
+              <w:t>v</w:t>
+            </w:r>
+            <w:r>
+              <w:rPr>
+                <w:kern w:val="2"/>
+                <w:sz w:val="18"/>
+                <w:szCs w:val="18"/>
+                <w:lang w:val="en-US"/>
+              </w:rPr>
+              <w:t>int</w:t>
+            </w:r>
+          </w:p>
+        </w:tc>
+      </w:tr>
+      <w:tr>
+        <w:tc>
+          <w:tcPr>
+            <w:tcW w:w="1696" w:type="dxa"/>
+            <w:vMerge w:val="restart"/>
+          </w:tcPr>
+          <w:p>
+            <w:pPr>
+              <w:rPr>
+                <w:kern w:val="2"/>
+                <w:sz w:val="18"/>
+                <w:szCs w:val="18"/>
+                <w:lang w:val="en-US"/>
+              </w:rPr>
+            </w:pPr>
+            <w:r>
+              <w:rPr>
+                <w:kern w:val="2"/>
+                <w:sz w:val="18"/>
+                <w:szCs w:val="18"/>
+                <w:lang w:val="en-US"/>
+              </w:rPr>
+              <w:t>SlowVarsSize</w:t>
+            </w:r>
+          </w:p>
+        </w:tc>
+        <w:tc>
+          <w:tcPr>
+            <w:tcW w:w="6663" w:type="dxa"/>
+            <w:gridSpan w:val="3"/>
+          </w:tcPr>
+          <w:p>
+            <w:pPr>
+              <w:rPr>
+                <w:kern w:val="2"/>
+                <w:sz w:val="18"/>
+                <w:szCs w:val="18"/>
+              </w:rPr>
+            </w:pPr>
+            <w:r>
+              <w:rPr>
+                <w:kern w:val="2"/>
+                <w:sz w:val="18"/>
+                <w:szCs w:val="18"/>
+              </w:rPr>
+              <w:t>Тип устройства</w:t>
+            </w:r>
+          </w:p>
+        </w:tc>
+        <w:tc>
+          <w:tcPr>
+            <w:tcW w:w="986" w:type="dxa"/>
+          </w:tcPr>
+          <w:p>
+            <w:pPr>
+              <w:rPr>
+                <w:kern w:val="2"/>
+                <w:sz w:val="18"/>
+                <w:szCs w:val="18"/>
+                <w:lang w:val="en-US"/>
+              </w:rPr>
+            </w:pPr>
+            <w:r>
+              <w:rPr>
+                <w:kern w:val="2"/>
+                <w:sz w:val="18"/>
+                <w:szCs w:val="18"/>
+                <w:lang w:val="en-US"/>
+              </w:rPr>
+              <w:t>vint</w:t>
+            </w:r>
+          </w:p>
+        </w:tc>
+      </w:tr>
+      <w:tr>
+        <w:tc>
+          <w:tcPr>
+            <w:tcW w:w="1696" w:type="dxa"/>
+            <w:vMerge/>
+          </w:tcPr>
+          <w:p>
+            <w:pPr>
+              <w:rPr>
+                <w:kern w:val="2"/>
+                <w:sz w:val="18"/>
+                <w:szCs w:val="18"/>
+                <w:lang w:val="en-US"/>
+              </w:rPr>
+            </w:pPr>
+          </w:p>
+        </w:tc>
+        <w:tc>
+          <w:tcPr>
+            <w:tcW w:w="6663" w:type="dxa"/>
+            <w:gridSpan w:val="3"/>
+          </w:tcPr>
+          <w:p>
+            <w:pPr>
+              <w:rPr>
+                <w:kern w:val="2"/>
+                <w:sz w:val="18"/>
+                <w:szCs w:val="18"/>
+              </w:rPr>
+            </w:pPr>
+            <w:r>
+              <w:rPr>
+                <w:kern w:val="2"/>
+                <w:sz w:val="18"/>
+                <w:szCs w:val="18"/>
+              </w:rPr>
+              <w:t>Имя устройства</w:t>
+            </w:r>
+          </w:p>
+        </w:tc>
+        <w:tc>
+          <w:tcPr>
+            <w:tcW w:w="986" w:type="dxa"/>
+          </w:tcPr>
+          <w:p>
+            <w:pPr>
+              <w:rPr>
+                <w:kern w:val="2"/>
+                <w:sz w:val="18"/>
+                <w:szCs w:val="18"/>
+                <w:lang w:val="en-US"/>
+              </w:rPr>
+            </w:pPr>
+            <w:r>
+              <w:rPr>
+                <w:kern w:val="2"/>
+                <w:sz w:val="18"/>
+                <w:szCs w:val="18"/>
+                <w:lang w:val="en-US"/>
+              </w:rPr>
+              <w:t>varstring</w:t>
+            </w:r>
+          </w:p>
+        </w:tc>
+      </w:tr>
+      <w:tr>
+        <w:tc>
+          <w:tcPr>
+            <w:tcW w:w="1696" w:type="dxa"/>
+            <w:vMerge/>
+          </w:tcPr>
+          <w:p>
+            <w:pPr>
+              <w:rPr>
+                <w:kern w:val="2"/>
+                <w:sz w:val="18"/>
+                <w:szCs w:val="18"/>
+                <w:lang w:val="en-US"/>
+              </w:rPr>
+            </w:pPr>
+          </w:p>
+        </w:tc>
+        <w:tc>
+          <w:tcPr>
+            <w:tcW w:w="6663" w:type="dxa"/>
+            <w:gridSpan w:val="3"/>
+          </w:tcPr>
+          <w:p>
+            <w:pPr>
+              <w:rPr>
+                <w:kern w:val="2"/>
+                <w:sz w:val="18"/>
+                <w:szCs w:val="18"/>
+                <w:lang w:val="en-US"/>
+              </w:rPr>
+            </w:pPr>
+            <w:r>
+              <w:rPr>
+                <w:kern w:val="2"/>
+                <w:sz w:val="18"/>
+                <w:szCs w:val="18"/>
+              </w:rPr>
+              <w:t>Количество идентификаторов устройства</w:t>
+            </w:r>
+            <w:r>
+              <w:rPr>
+                <w:kern w:val="2"/>
+                <w:sz w:val="18"/>
+                <w:szCs w:val="18"/>
+                <w:lang w:val="en-US"/>
+              </w:rPr>
+              <w:t xml:space="preserve"> (IdsCount)</w:t>
+            </w:r>
+          </w:p>
+        </w:tc>
+        <w:tc>
+          <w:tcPr>
+            <w:tcW w:w="986" w:type="dxa"/>
+          </w:tcPr>
+          <w:p>
+            <w:pPr>
+              <w:rPr>
+                <w:kern w:val="2"/>
+                <w:sz w:val="18"/>
+                <w:szCs w:val="18"/>
+                <w:lang w:val="en-US"/>
+              </w:rPr>
+            </w:pPr>
+            <w:r>
+              <w:rPr>
+                <w:kern w:val="2"/>
+                <w:sz w:val="18"/>
+                <w:szCs w:val="18"/>
+                <w:lang w:val="en-US"/>
+              </w:rPr>
+              <w:t>vint</w:t>
+            </w:r>
+          </w:p>
+        </w:tc>
+      </w:tr>
+      <w:tr>
+        <w:tc>
+          <w:tcPr>
+            <w:tcW w:w="1696" w:type="dxa"/>
+            <w:vMerge/>
+          </w:tcPr>
+          <w:p>
+            <w:pPr>
+              <w:rPr>
+                <w:kern w:val="2"/>
+                <w:sz w:val="18"/>
+                <w:szCs w:val="18"/>
+                <w:lang w:val="en-US"/>
+              </w:rPr>
+            </w:pPr>
+          </w:p>
+        </w:tc>
+        <w:tc>
+          <w:tcPr>
+            <w:tcW w:w="1134" w:type="dxa"/>
+          </w:tcPr>
+          <w:p>
+            <w:pPr>
+              <w:rPr>
+                <w:kern w:val="2"/>
+                <w:sz w:val="18"/>
+                <w:szCs w:val="18"/>
+              </w:rPr>
+            </w:pPr>
+            <w:r>
+              <w:rPr>
+                <w:kern w:val="2"/>
+                <w:sz w:val="18"/>
+                <w:szCs w:val="18"/>
+                <w:lang w:val="en-US"/>
+              </w:rPr>
+              <w:t>IdsCount</w:t>
+            </w:r>
+          </w:p>
+        </w:tc>
+        <w:tc>
+          <w:tcPr>
+            <w:tcW w:w="5529" w:type="dxa"/>
+            <w:gridSpan w:val="2"/>
+          </w:tcPr>
+          <w:p>
+            <w:pPr>
+              <w:rPr>
+                <w:kern w:val="2"/>
+                <w:sz w:val="18"/>
+                <w:szCs w:val="18"/>
+              </w:rPr>
+            </w:pPr>
+            <w:r>
+              <w:rPr>
+                <w:kern w:val="2"/>
+                <w:sz w:val="18"/>
+                <w:szCs w:val="18"/>
+              </w:rPr>
+              <w:t>Идентификатор</w:t>
+            </w:r>
+          </w:p>
+        </w:tc>
+        <w:tc>
+          <w:tcPr>
+            <w:tcW w:w="986" w:type="dxa"/>
+          </w:tcPr>
+          <w:p>
+            <w:pPr>
+              <w:rPr>
+                <w:kern w:val="2"/>
+                <w:sz w:val="18"/>
+                <w:szCs w:val="18"/>
+                <w:lang w:val="en-US"/>
+              </w:rPr>
+            </w:pPr>
+            <w:r>
+              <w:rPr>
+                <w:kern w:val="2"/>
+                <w:sz w:val="18"/>
+                <w:szCs w:val="18"/>
+                <w:lang w:val="en-US"/>
+              </w:rPr>
+              <w:t>vint</w:t>
+            </w:r>
+          </w:p>
+        </w:tc>
+      </w:tr>
+      <w:tr>
+        <w:tc>
+          <w:tcPr>
+            <w:tcW w:w="1696" w:type="dxa"/>
+            <w:vMerge/>
+          </w:tcPr>
+          <w:p>
+            <w:pPr>
+              <w:rPr>
+                <w:kern w:val="2"/>
+                <w:sz w:val="18"/>
+                <w:szCs w:val="18"/>
+                <w:lang w:val="en-US"/>
+              </w:rPr>
+            </w:pPr>
+          </w:p>
+        </w:tc>
+        <w:tc>
+          <w:tcPr>
+            <w:tcW w:w="6663" w:type="dxa"/>
+            <w:gridSpan w:val="3"/>
+          </w:tcPr>
+          <w:p>
+            <w:pPr>
+              <w:rPr>
+                <w:kern w:val="2"/>
+                <w:sz w:val="18"/>
+                <w:szCs w:val="18"/>
+                <w:lang w:val="en-US"/>
+              </w:rPr>
+            </w:pPr>
+            <w:r>
+              <w:rPr>
+                <w:kern w:val="2"/>
+                <w:sz w:val="18"/>
+                <w:szCs w:val="18"/>
+              </w:rPr>
+              <w:t>Количество изменений переменной</w:t>
+            </w:r>
+            <w:r>
+              <w:rPr>
+                <w:kern w:val="2"/>
+                <w:sz w:val="18"/>
+                <w:szCs w:val="18"/>
+                <w:lang w:val="en-US"/>
+              </w:rPr>
+              <w:t xml:space="preserve"> (GraphSize)</w:t>
+            </w:r>
+          </w:p>
+        </w:tc>
+        <w:tc>
+          <w:tcPr>
+            <w:tcW w:w="986" w:type="dxa"/>
+          </w:tcPr>
+          <w:p>
+            <w:pPr>
+              <w:rPr>
+                <w:kern w:val="2"/>
+                <w:sz w:val="18"/>
+                <w:szCs w:val="18"/>
+                <w:lang w:val="en-US"/>
+              </w:rPr>
+            </w:pPr>
+            <w:r>
+              <w:rPr>
+                <w:kern w:val="2"/>
+                <w:sz w:val="18"/>
+                <w:szCs w:val="18"/>
+                <w:lang w:val="en-US"/>
+              </w:rPr>
+              <w:t>vint</w:t>
+            </w:r>
+          </w:p>
+        </w:tc>
+      </w:tr>
+      <w:tr>
+        <w:tc>
+          <w:tcPr>
+            <w:tcW w:w="1696" w:type="dxa"/>
+            <w:vMerge/>
+          </w:tcPr>
+          <w:p>
+            <w:pPr>
+              <w:rPr>
+                <w:kern w:val="2"/>
+                <w:sz w:val="18"/>
+                <w:szCs w:val="18"/>
+                <w:lang w:val="en-US"/>
+              </w:rPr>
+            </w:pPr>
+          </w:p>
+        </w:tc>
+        <w:tc>
+          <w:tcPr>
+            <w:tcW w:w="3331" w:type="dxa"/>
+            <w:gridSpan w:val="2"/>
+            <w:vMerge w:val="restart"/>
+          </w:tcPr>
+          <w:p>
+            <w:pPr>
+              <w:rPr>
+                <w:kern w:val="2"/>
+                <w:sz w:val="18"/>
+                <w:szCs w:val="18"/>
+              </w:rPr>
+            </w:pPr>
+            <w:r>
+              <w:rPr>
+                <w:kern w:val="2"/>
+                <w:sz w:val="18"/>
+                <w:szCs w:val="18"/>
+                <w:lang w:val="en-US"/>
+              </w:rPr>
+              <w:t xml:space="preserve">GraphSize </w:t>
+            </w:r>
+          </w:p>
+        </w:tc>
+        <w:tc>
+          <w:tcPr>
+            <w:tcW w:w="3332" w:type="dxa"/>
+          </w:tcPr>
+          <w:p>
+            <w:pPr>
+              <w:rPr>
+                <w:kern w:val="2"/>
+                <w:sz w:val="18"/>
+                <w:szCs w:val="18"/>
+              </w:rPr>
+            </w:pPr>
+            <w:r>
+              <w:rPr>
+                <w:kern w:val="2"/>
+                <w:sz w:val="18"/>
+                <w:szCs w:val="18"/>
+              </w:rPr>
+              <w:t>Время</w:t>
+            </w:r>
+          </w:p>
+        </w:tc>
+        <w:tc>
+          <w:tcPr>
+            <w:tcW w:w="986" w:type="dxa"/>
+          </w:tcPr>
+          <w:p>
+            <w:pPr>
+              <w:rPr>
+                <w:kern w:val="2"/>
+                <w:sz w:val="18"/>
+                <w:szCs w:val="18"/>
+                <w:lang w:val="en-US"/>
+              </w:rPr>
+            </w:pPr>
+            <w:r>
+              <w:rPr>
+                <w:kern w:val="2"/>
+                <w:sz w:val="18"/>
+                <w:szCs w:val="18"/>
+                <w:lang w:val="en-US"/>
+              </w:rPr>
+              <w:t>double</w:t>
+            </w:r>
+          </w:p>
+        </w:tc>
+      </w:tr>
+      <w:tr>
+        <w:tc>
+          <w:tcPr>
+            <w:tcW w:w="1696" w:type="dxa"/>
+            <w:vMerge/>
+          </w:tcPr>
+          <w:p>
+            <w:pPr>
+              <w:rPr>
+                <w:kern w:val="2"/>
+                <w:sz w:val="18"/>
+                <w:szCs w:val="18"/>
+                <w:lang w:val="en-US"/>
+              </w:rPr>
+            </w:pPr>
+          </w:p>
+        </w:tc>
+        <w:tc>
+          <w:tcPr>
+            <w:tcW w:w="3331" w:type="dxa"/>
+            <w:gridSpan w:val="2"/>
+            <w:vMerge/>
+          </w:tcPr>
+          <w:p>
+            <w:pPr>
+              <w:rPr>
+                <w:kern w:val="2"/>
+                <w:sz w:val="18"/>
+                <w:szCs w:val="18"/>
+                <w:lang w:val="en-US"/>
+              </w:rPr>
+            </w:pPr>
+          </w:p>
+        </w:tc>
+        <w:tc>
+          <w:tcPr>
+            <w:tcW w:w="3332" w:type="dxa"/>
+          </w:tcPr>
+          <w:p>
+            <w:pPr>
+              <w:rPr>
+                <w:kern w:val="2"/>
+                <w:sz w:val="18"/>
+                <w:szCs w:val="18"/>
+              </w:rPr>
+            </w:pPr>
+            <w:r>
+              <w:rPr>
+                <w:kern w:val="2"/>
+                <w:sz w:val="18"/>
+                <w:szCs w:val="18"/>
+              </w:rPr>
+              <w:t>Значение</w:t>
+            </w:r>
+          </w:p>
+        </w:tc>
+        <w:tc>
+          <w:tcPr>
+            <w:tcW w:w="986" w:type="dxa"/>
+          </w:tcPr>
+          <w:p>
+            <w:pPr>
+              <w:rPr>
+                <w:kern w:val="2"/>
+                <w:sz w:val="18"/>
+                <w:szCs w:val="18"/>
+                <w:lang w:val="en-US"/>
+              </w:rPr>
+            </w:pPr>
+            <w:r>
+              <w:rPr>
+                <w:kern w:val="2"/>
+                <w:sz w:val="18"/>
+                <w:szCs w:val="18"/>
+                <w:lang w:val="en-US"/>
+              </w:rPr>
+              <w:t>double</w:t>
+            </w:r>
+          </w:p>
+        </w:tc>
+      </w:tr>
+      <w:tr>
+        <w:tc>
+          <w:tcPr>
+            <w:tcW w:w="1696" w:type="dxa"/>
+            <w:vMerge/>
+          </w:tcPr>
+          <w:p>
+            <w:pPr>
+              <w:rPr>
+                <w:kern w:val="2"/>
+                <w:sz w:val="18"/>
+                <w:szCs w:val="18"/>
+                <w:lang w:val="en-US"/>
+              </w:rPr>
+            </w:pPr>
+          </w:p>
+        </w:tc>
+        <w:tc>
+          <w:tcPr>
+            <w:tcW w:w="3331" w:type="dxa"/>
+            <w:gridSpan w:val="2"/>
+            <w:vMerge/>
+          </w:tcPr>
+          <w:p>
+            <w:pPr>
+              <w:rPr>
+                <w:kern w:val="2"/>
+                <w:sz w:val="18"/>
+                <w:szCs w:val="18"/>
+                <w:lang w:val="en-US"/>
+              </w:rPr>
+            </w:pPr>
+          </w:p>
+        </w:tc>
+        <w:tc>
+          <w:tcPr>
+            <w:tcW w:w="3332" w:type="dxa"/>
+          </w:tcPr>
+          <w:p>
+            <w:pPr>
+              <w:rPr>
+                <w:kern w:val="2"/>
+                <w:sz w:val="18"/>
+                <w:szCs w:val="18"/>
+              </w:rPr>
+            </w:pPr>
+            <w:r>
+              <w:rPr>
+                <w:kern w:val="2"/>
+                <w:sz w:val="18"/>
+                <w:szCs w:val="18"/>
+              </w:rPr>
+              <w:t>Описание</w:t>
+            </w:r>
+          </w:p>
+        </w:tc>
+        <w:tc>
+          <w:tcPr>
+            <w:tcW w:w="986" w:type="dxa"/>
+          </w:tcPr>
+          <w:p>
+            <w:pPr>
+              <w:rPr>
+                <w:kern w:val="2"/>
+                <w:sz w:val="18"/>
+                <w:szCs w:val="18"/>
+                <w:lang w:val="en-US"/>
+              </w:rPr>
+            </w:pPr>
+            <w:r>
+              <w:rPr>
+                <w:kern w:val="2"/>
+                <w:sz w:val="18"/>
+                <w:szCs w:val="18"/>
+                <w:lang w:val="en-US"/>
+              </w:rPr>
+              <w:t>varstring</w:t>
+            </w:r>
+          </w:p>
+        </w:tc>
+      </w:tr>
+    </w:tbl>
     <w:p>
       <w:pPr>
         <w:rPr>
@@ -3191,7 +4209,7 @@
 </file>
 
 <file path=word/styles.xml><?xml version="1.0" encoding="utf-8"?>
-<w:styles xmlns:mc="http://schemas.openxmlformats.org/markup-compatibility/2006" xmlns:r="http://schemas.openxmlformats.org/officeDocument/2006/relationships" xmlns:w="http://schemas.openxmlformats.org/wordprocessingml/2006/main" xmlns:w14="http://schemas.microsoft.com/office/word/2010/wordml" xmlns:w15="http://schemas.microsoft.com/office/word/2012/wordml" mc:Ignorable="w14 w15">
+<w:styles xmlns:mc="http://schemas.openxmlformats.org/markup-compatibility/2006" xmlns:r="http://schemas.openxmlformats.org/officeDocument/2006/relationships" xmlns:w="http://schemas.openxmlformats.org/wordprocessingml/2006/main" xmlns:w14="http://schemas.microsoft.com/office/word/2010/wordml" xmlns:w15="http://schemas.microsoft.com/office/word/2012/wordml" xmlns:w16cid="http://schemas.microsoft.com/office/word/2016/wordml/cid" xmlns:w16se="http://schemas.microsoft.com/office/word/2015/wordml/symex" mc:Ignorable="w14 w15 w16se w16cid">
   <w:docDefaults>
     <w:rPrDefault>
       <w:rPr>
@@ -3207,7 +4225,7 @@
       </w:pPr>
     </w:pPrDefault>
   </w:docDefaults>
-  <w:latentStyles w:defLockedState="0" w:defUIPriority="99" w:defSemiHidden="0" w:defUnhideWhenUsed="0" w:defQFormat="0" w:count="371">
+  <w:latentStyles w:defLockedState="0" w:defUIPriority="99" w:defSemiHidden="0" w:defUnhideWhenUsed="0" w:defQFormat="0" w:count="377">
     <w:lsdException w:name="Normal" w:uiPriority="0" w:qFormat="1"/>
     <w:lsdException w:name="heading 1" w:uiPriority="9" w:qFormat="1"/>
     <w:lsdException w:name="heading 2" w:semiHidden="1" w:uiPriority="9" w:unhideWhenUsed="1" w:qFormat="1"/>
@@ -3355,11 +4373,8 @@
     <w:lsdException w:name="Table 3D effects 3" w:semiHidden="1" w:unhideWhenUsed="1"/>
     <w:lsdException w:name="Table Contemporary" w:semiHidden="1" w:unhideWhenUsed="1"/>
     <w:lsdException w:name="Table Elegant" w:semiHidden="1" w:unhideWhenUsed="1"/>
-    <w:lsdException w:name="Table Professional" w:semiHidden="1" w:unhideWhenUsed="1"/>
     <w:lsdException w:name="Table Subtle 1" w:semiHidden="1" w:unhideWhenUsed="1"/>
     <w:lsdException w:name="Table Subtle 2" w:semiHidden="1" w:unhideWhenUsed="1"/>
-    <w:lsdException w:name="Table Web 1" w:semiHidden="1" w:unhideWhenUsed="1"/>
-    <w:lsdException w:name="Table Web 2" w:semiHidden="1" w:unhideWhenUsed="1"/>
     <w:lsdException w:name="Table Web 3" w:semiHidden="1" w:unhideWhenUsed="1"/>
     <w:lsdException w:name="Balloon Text" w:semiHidden="1" w:unhideWhenUsed="1"/>
     <w:lsdException w:name="Table Grid" w:uiPriority="39"/>
@@ -3579,10 +4594,38 @@
     <w:lsdException w:name="List Table 5 Dark Accent 6" w:uiPriority="50"/>
     <w:lsdException w:name="List Table 6 Colorful Accent 6" w:uiPriority="51"/>
     <w:lsdException w:name="List Table 7 Colorful Accent 6" w:uiPriority="52"/>
+    <w:lsdException w:name="Mention" w:semiHidden="1" w:unhideWhenUsed="1"/>
+    <w:lsdException w:name="Smart Hyperlink" w:semiHidden="1" w:unhideWhenUsed="1"/>
+    <w:lsdException w:name="Hashtag" w:semiHidden="1" w:unhideWhenUsed="1"/>
+    <w:lsdException w:name="Unresolved Mention" w:semiHidden="1" w:unhideWhenUsed="1"/>
+    <w:lsdException w:name="Smart Link" w:semiHidden="1" w:unhideWhenUsed="1"/>
+    <w:lsdException w:name="Smart Link Error" w:semiHidden="1" w:unhideWhenUsed="1"/>
   </w:latentStyles>
   <w:style w:type="paragraph" w:default="1" w:styleId="a">
     <w:name w:val="Normal"/>
     <w:qFormat/>
+  </w:style>
+  <w:style w:type="paragraph" w:styleId="2">
+    <w:name w:val="heading 2"/>
+    <w:basedOn w:val="a"/>
+    <w:next w:val="a"/>
+    <w:link w:val="20"/>
+    <w:uiPriority w:val="9"/>
+    <w:unhideWhenUsed/>
+    <w:qFormat/>
+    <w:rsid w:val="000C245F"/>
+    <w:pPr>
+      <w:keepNext/>
+      <w:keepLines/>
+      <w:spacing w:before="40" w:after="0"/>
+      <w:outlineLvl w:val="1"/>
+    </w:pPr>
+    <w:rPr>
+      <w:rFonts w:asciiTheme="majorHAnsi" w:eastAsiaTheme="majorEastAsia" w:hAnsiTheme="majorHAnsi" w:cstheme="majorBidi"/>
+      <w:color w:val="2E74B5" w:themeColor="accent1" w:themeShade="BF"/>
+      <w:sz w:val="26"/>
+      <w:szCs w:val="26"/>
+    </w:rPr>
   </w:style>
   <w:style w:type="character" w:default="1" w:styleId="a0">
     <w:name w:val="Default Paragraph Font"/>
@@ -3629,6 +4672,19 @@
         <w:insideV w:val="single" w:sz="4" w:space="0" w:color="auto"/>
       </w:tblBorders>
     </w:tblPr>
+  </w:style>
+  <w:style w:type="character" w:customStyle="1" w:styleId="20">
+    <w:name w:val="Заголовок 2 Знак"/>
+    <w:basedOn w:val="a0"/>
+    <w:link w:val="2"/>
+    <w:uiPriority w:val="9"/>
+    <w:rsid w:val="000C245F"/>
+    <w:rPr>
+      <w:rFonts w:asciiTheme="majorHAnsi" w:eastAsiaTheme="majorEastAsia" w:hAnsiTheme="majorHAnsi" w:cstheme="majorBidi"/>
+      <w:color w:val="2E74B5" w:themeColor="accent1" w:themeShade="BF"/>
+      <w:sz w:val="26"/>
+      <w:szCs w:val="26"/>
+    </w:rPr>
   </w:style>
 </w:styles>
 </file>

</xml_diff>

<commit_message>
ResultFile new SuperRLE block
</commit_message>
<xml_diff>
--- a/Docs/Формат файла результатов.docx
+++ b/Docs/Формат файла результатов.docx
@@ -2670,8 +2670,7 @@
       <w:tr>
         <w:tc>
           <w:tcPr>
-            <w:tcW w:w="8359" w:type="dxa"/>
-            <w:gridSpan w:val="2"/>
+            <w:tcW w:w="4106" w:type="dxa"/>
           </w:tcPr>
           <w:p>
             <w:pPr>
@@ -2704,6 +2703,38 @@
                 <w:szCs w:val="18"/>
               </w:rPr>
               <w:t xml:space="preserve"> в байтах </w:t>
+            </w:r>
+          </w:p>
+        </w:tc>
+        <w:tc>
+          <w:tcPr>
+            <w:tcW w:w="4253" w:type="dxa"/>
+          </w:tcPr>
+          <w:p>
+            <w:pPr>
+              <w:rPr>
+                <w:kern w:val="2"/>
+                <w:sz w:val="18"/>
+                <w:szCs w:val="18"/>
+                <w:lang w:val="en-US"/>
+              </w:rPr>
+            </w:pPr>
+            <w:r>
+              <w:rPr>
+                <w:kern w:val="2"/>
+                <w:sz w:val="18"/>
+                <w:szCs w:val="18"/>
+              </w:rPr>
+              <w:t xml:space="preserve">Если </w:t>
+            </w:r>
+            <w:r>
+              <w:rPr>
+                <w:kern w:val="2"/>
+                <w:sz w:val="18"/>
+                <w:szCs w:val="18"/>
+                <w:lang w:val="en-US"/>
+              </w:rPr>
+              <w:t>BlockType != 2</w:t>
             </w:r>
           </w:p>
         </w:tc>
@@ -3354,122 +3385,190 @@
           <w:szCs w:val="18"/>
         </w:rPr>
         <w:t>не уменьшает размер блока – тип блока равен 1 и записывается поток предиктивного кодера.</w:t>
+      </w:r>
+    </w:p>
+    <w:p>
+      <w:pPr>
+        <w:rPr>
+          <w:kern w:val="2"/>
+          <w:sz w:val="18"/>
+          <w:szCs w:val="18"/>
+        </w:rPr>
+      </w:pPr>
+      <w:r>
+        <w:rPr>
+          <w:kern w:val="2"/>
+          <w:sz w:val="18"/>
+          <w:szCs w:val="18"/>
+        </w:rPr>
+        <w:t xml:space="preserve">Блок данных с </w:t>
+      </w:r>
+      <w:r>
+        <w:rPr>
+          <w:kern w:val="2"/>
+          <w:sz w:val="18"/>
+          <w:szCs w:val="18"/>
+          <w:lang w:val="en-US"/>
+        </w:rPr>
+        <w:t>BlockType</w:t>
+      </w:r>
+      <w:r>
+        <w:rPr>
+          <w:kern w:val="2"/>
+          <w:sz w:val="18"/>
+          <w:szCs w:val="18"/>
+        </w:rPr>
+        <w:t xml:space="preserve"> = 0 </w:t>
+      </w:r>
+      <w:r>
+        <w:rPr>
+          <w:kern w:val="2"/>
+          <w:sz w:val="18"/>
+          <w:szCs w:val="18"/>
+        </w:rPr>
+        <w:t xml:space="preserve">содержит сжатые </w:t>
+      </w:r>
+      <w:r>
+        <w:rPr>
+          <w:kern w:val="2"/>
+          <w:sz w:val="18"/>
+          <w:szCs w:val="18"/>
+          <w:lang w:val="en-US"/>
+        </w:rPr>
+        <w:t>RLE</w:t>
+      </w:r>
+      <w:r>
+        <w:rPr>
+          <w:kern w:val="2"/>
+          <w:sz w:val="18"/>
+          <w:szCs w:val="18"/>
+        </w:rPr>
+        <w:t xml:space="preserve"> </w:t>
+      </w:r>
+      <w:r>
+        <w:rPr>
+          <w:kern w:val="2"/>
+          <w:sz w:val="18"/>
+          <w:szCs w:val="18"/>
+        </w:rPr>
+        <w:t>да</w:t>
+      </w:r>
+      <w:r>
+        <w:rPr>
+          <w:kern w:val="2"/>
+          <w:sz w:val="18"/>
+          <w:szCs w:val="18"/>
+        </w:rPr>
+        <w:t>н</w:t>
+      </w:r>
+      <w:r>
+        <w:rPr>
+          <w:kern w:val="2"/>
+          <w:sz w:val="18"/>
+          <w:szCs w:val="18"/>
+        </w:rPr>
+        <w:t>ные</w:t>
+      </w:r>
+      <w:r>
+        <w:rPr>
+          <w:kern w:val="2"/>
+          <w:sz w:val="18"/>
+          <w:szCs w:val="18"/>
+        </w:rPr>
+        <w:t>.</w:t>
+      </w:r>
+      <w:r>
+        <w:rPr>
+          <w:kern w:val="2"/>
+          <w:sz w:val="18"/>
+          <w:szCs w:val="18"/>
+        </w:rPr>
+        <w:t xml:space="preserve"> Каналы закодированы предиктивным кодером.</w:t>
+      </w:r>
+      <w:r>
+        <w:rPr>
+          <w:kern w:val="2"/>
+          <w:sz w:val="18"/>
+          <w:szCs w:val="18"/>
+        </w:rPr>
+        <w:t xml:space="preserve"> </w:t>
+      </w:r>
+    </w:p>
+    <w:p>
+      <w:pPr>
+        <w:rPr>
+          <w:kern w:val="2"/>
+          <w:sz w:val="18"/>
+          <w:szCs w:val="18"/>
+        </w:rPr>
+      </w:pPr>
+      <w:r>
+        <w:rPr>
+          <w:kern w:val="2"/>
+          <w:sz w:val="18"/>
+          <w:szCs w:val="18"/>
+        </w:rPr>
+        <w:t xml:space="preserve">Блок данных с </w:t>
+      </w:r>
+      <w:r>
+        <w:rPr>
+          <w:kern w:val="2"/>
+          <w:sz w:val="18"/>
+          <w:szCs w:val="18"/>
+          <w:lang w:val="en-US"/>
+        </w:rPr>
+        <w:t>BlockType</w:t>
+      </w:r>
+      <w:r>
+        <w:rPr>
+          <w:kern w:val="2"/>
+          <w:sz w:val="18"/>
+          <w:szCs w:val="18"/>
+        </w:rPr>
+        <w:t xml:space="preserve"> = 2 </w:t>
+      </w:r>
+      <w:r>
+        <w:rPr>
+          <w:kern w:val="2"/>
+          <w:sz w:val="18"/>
+          <w:szCs w:val="18"/>
+        </w:rPr>
+        <w:t xml:space="preserve">состоит из одного байта. Блок вводится в случае, если </w:t>
+      </w:r>
+      <w:r>
+        <w:rPr>
+          <w:kern w:val="2"/>
+          <w:sz w:val="18"/>
+          <w:szCs w:val="18"/>
+          <w:lang w:val="en-US"/>
+        </w:rPr>
+        <w:t>RLE</w:t>
+      </w:r>
+      <w:r>
+        <w:rPr>
+          <w:kern w:val="2"/>
+          <w:sz w:val="18"/>
+          <w:szCs w:val="18"/>
+        </w:rPr>
+        <w:t xml:space="preserve"> </w:t>
+      </w:r>
+      <w:r>
+        <w:rPr>
+          <w:kern w:val="2"/>
+          <w:sz w:val="18"/>
+          <w:szCs w:val="18"/>
+        </w:rPr>
+        <w:t>определяет что все байты в блоке одинаковые. Размер блока в байтах равен 1 и не записывается в заголовок блока канала данных. Данные в блоке сжаты предиктивным кодером, которому для декодирования подставляется один единственный записанный в блок байт.</w:t>
       </w:r>
       <w:bookmarkStart w:id="0" w:name="_GoBack"/>
       <w:bookmarkEnd w:id="0"/>
     </w:p>
     <w:p>
       <w:pPr>
-        <w:rPr>
-          <w:kern w:val="2"/>
-          <w:sz w:val="18"/>
-          <w:szCs w:val="18"/>
-        </w:rPr>
-      </w:pPr>
-      <w:r>
-        <w:rPr>
-          <w:kern w:val="2"/>
-          <w:sz w:val="18"/>
-          <w:szCs w:val="18"/>
-        </w:rPr>
-        <w:t xml:space="preserve">Блок данных с </w:t>
-      </w:r>
-      <w:r>
-        <w:rPr>
-          <w:kern w:val="2"/>
-          <w:sz w:val="18"/>
-          <w:szCs w:val="18"/>
-          <w:lang w:val="en-US"/>
-        </w:rPr>
-        <w:t>BlockType</w:t>
-      </w:r>
-      <w:r>
-        <w:rPr>
-          <w:kern w:val="2"/>
-          <w:sz w:val="18"/>
-          <w:szCs w:val="18"/>
-        </w:rPr>
-        <w:t xml:space="preserve"> = 0 </w:t>
-      </w:r>
-      <w:r>
-        <w:rPr>
-          <w:kern w:val="2"/>
-          <w:sz w:val="18"/>
-          <w:szCs w:val="18"/>
-        </w:rPr>
-        <w:t xml:space="preserve">содержит сжатые </w:t>
-      </w:r>
-      <w:r>
-        <w:rPr>
-          <w:kern w:val="2"/>
-          <w:sz w:val="18"/>
-          <w:szCs w:val="18"/>
-          <w:lang w:val="en-US"/>
-        </w:rPr>
-        <w:t>RLE</w:t>
-      </w:r>
-      <w:r>
-        <w:rPr>
-          <w:kern w:val="2"/>
-          <w:sz w:val="18"/>
-          <w:szCs w:val="18"/>
-        </w:rPr>
-        <w:t xml:space="preserve"> </w:t>
-      </w:r>
-      <w:r>
-        <w:rPr>
-          <w:kern w:val="2"/>
-          <w:sz w:val="18"/>
-          <w:szCs w:val="18"/>
-        </w:rPr>
-        <w:t>да</w:t>
-      </w:r>
-      <w:r>
-        <w:rPr>
-          <w:kern w:val="2"/>
-          <w:sz w:val="18"/>
-          <w:szCs w:val="18"/>
-        </w:rPr>
-        <w:t>н</w:t>
-      </w:r>
-      <w:r>
-        <w:rPr>
-          <w:kern w:val="2"/>
-          <w:sz w:val="18"/>
-          <w:szCs w:val="18"/>
-        </w:rPr>
-        <w:t>ные</w:t>
-      </w:r>
-      <w:r>
-        <w:rPr>
-          <w:kern w:val="2"/>
-          <w:sz w:val="18"/>
-          <w:szCs w:val="18"/>
-        </w:rPr>
-        <w:t>.</w:t>
-      </w:r>
-      <w:r>
-        <w:rPr>
-          <w:kern w:val="2"/>
-          <w:sz w:val="18"/>
-          <w:szCs w:val="18"/>
-        </w:rPr>
-        <w:t xml:space="preserve"> Каналы закодированы предиктивным кодером.</w:t>
-      </w:r>
-      <w:r>
-        <w:rPr>
-          <w:kern w:val="2"/>
-          <w:sz w:val="18"/>
-          <w:szCs w:val="18"/>
-        </w:rPr>
-        <w:t xml:space="preserve"> </w:t>
-      </w:r>
-    </w:p>
-    <w:p>
-      <w:pPr>
         <w:pStyle w:val="2"/>
       </w:pPr>
       <w:r>
+        <w:lastRenderedPageBreak/>
         <w:t>Раздел</w:t>
       </w:r>
       <w:r>
@@ -4373,8 +4472,11 @@
     <w:lsdException w:name="Table 3D effects 3" w:semiHidden="1" w:unhideWhenUsed="1"/>
     <w:lsdException w:name="Table Contemporary" w:semiHidden="1" w:unhideWhenUsed="1"/>
     <w:lsdException w:name="Table Elegant" w:semiHidden="1" w:unhideWhenUsed="1"/>
+    <w:lsdException w:name="Table Professional" w:semiHidden="1" w:unhideWhenUsed="1"/>
     <w:lsdException w:name="Table Subtle 1" w:semiHidden="1" w:unhideWhenUsed="1"/>
     <w:lsdException w:name="Table Subtle 2" w:semiHidden="1" w:unhideWhenUsed="1"/>
+    <w:lsdException w:name="Table Web 1" w:semiHidden="1" w:unhideWhenUsed="1"/>
+    <w:lsdException w:name="Table Web 2" w:semiHidden="1" w:unhideWhenUsed="1"/>
     <w:lsdException w:name="Table Web 3" w:semiHidden="1" w:unhideWhenUsed="1"/>
     <w:lsdException w:name="Balloon Text" w:semiHidden="1" w:unhideWhenUsed="1"/>
     <w:lsdException w:name="Table Grid" w:uiPriority="39"/>

</xml_diff>